<commit_message>
Updates from Mike's review comments
</commit_message>
<xml_diff>
--- a/PythonFunctionsScript.docx
+++ b/PythonFunctionsScript.docx
@@ -1,6 +1,6 @@
 
 <file path=word/document.xml><?xml version="1.0" encoding="utf-8"?>
-<w:document xmlns:mo="http://schemas.microsoft.com/office/mac/office/2008/main" xmlns:ve="http://schemas.openxmlformats.org/markup-compatibility/2006" xmlns:mv="urn:schemas-microsoft-com:mac:vml" xmlns:o="urn:schemas-microsoft-com:office:office" xmlns:r="http://schemas.openxmlformats.org/officeDocument/2006/relationships" xmlns:m="http://schemas.openxmlformats.org/officeDocument/2006/math" xmlns:v="urn:schemas-microsoft-com:vml" xmlns:wp="http://schemas.openxmlformats.org/drawingml/2006/wordprocessingDrawing" xmlns:w10="urn:schemas-microsoft-com:office:word" xmlns:w="http://schemas.openxmlformats.org/wordprocessingml/2006/main" xmlns:wne="http://schemas.microsoft.com/office/word/2006/wordml">
+<w:document xmlns:mo="http://schemas.microsoft.com/office/mac/office/2008/main" xmlns:ve="http://schemas.openxmlformats.org/markup-compatibility/2006" xmlns:mv="urn:schemas-microsoft-com:mac:vml" xmlns:o="urn:schemas-microsoft-com:office:office" xmlns:r="http://schemas.openxmlformats.org/officeDocument/2006/relationships" xmlns:m="http://schemas.openxmlformats.org/officeDocument/2006/math" xmlns:v="urn:schemas-microsoft-com:vml" xmlns:wp="http://schemas.openxmlformats.org/drawingml/2006/wordprocessingDrawing" xmlns:w10="urn:schemas-microsoft-com:office:word" xmlns:w="http://schemas.openxmlformats.org/wordprocessingml/2006/main" xmlns:wne="http://schemas.microsoft.com/office/word/2006/wordml" ve:Ignorable="mv" ve:PreserveAttributes="mv:*">
   <w:body>
     <w:p>
       <w:pPr>
@@ -10,13 +10,225 @@
         </w:pBdr>
       </w:pPr>
       <w:r>
+        <w:drawing>
+          <wp:inline distT="0" distB="0" distL="0" distR="0">
+            <wp:extent cx="2908300" cy="546100"/>
+            <wp:effectExtent l="25400" t="0" r="0" b="0"/>
+            <wp:docPr id="3" name="Picture 1"/>
+            <wp:cNvGraphicFramePr>
+              <a:graphicFrameLocks xmlns:a="http://schemas.openxmlformats.org/drawingml/2006/main" noChangeAspect="1"/>
+            </wp:cNvGraphicFramePr>
+            <a:graphic xmlns:a="http://schemas.openxmlformats.org/drawingml/2006/main">
+              <a:graphicData uri="http://schemas.openxmlformats.org/drawingml/2006/picture">
+                <pic:pic xmlns:pic="http://schemas.openxmlformats.org/drawingml/2006/picture">
+                  <pic:nvPicPr>
+                    <pic:cNvPr id="0" name="Picture 1"/>
+                    <pic:cNvPicPr>
+                      <a:picLocks noChangeAspect="1" noChangeArrowheads="1"/>
+                    </pic:cNvPicPr>
+                  </pic:nvPicPr>
+                  <pic:blipFill>
+                    <a:blip r:embed="rId5"/>
+                    <a:srcRect/>
+                    <a:stretch>
+                      <a:fillRect/>
+                    </a:stretch>
+                  </pic:blipFill>
+                  <pic:spPr bwMode="auto">
+                    <a:xfrm>
+                      <a:off x="0" y="0"/>
+                      <a:ext cx="2908300" cy="546100"/>
+                    </a:xfrm>
+                    <a:prstGeom prst="rect">
+                      <a:avLst/>
+                    </a:prstGeom>
+                    <a:noFill/>
+                    <a:ln w="9525">
+                      <a:noFill/>
+                      <a:miter lim="800000"/>
+                      <a:headEnd/>
+                      <a:tailEnd/>
+                    </a:ln>
+                  </pic:spPr>
+                </pic:pic>
+              </a:graphicData>
+            </a:graphic>
+          </wp:inline>
+        </w:drawing>
+      </w:r>
+    </w:p>
+    <w:p>
+      <w:pPr>
+        <w:pStyle w:val="Heading1"/>
+        <w:pBdr>
+          <w:bottom w:val="single" w:sz="4" w:space="1" w:color="auto"/>
+        </w:pBdr>
+      </w:pPr>
+      <w:r>
         <w:t xml:space="preserve">Functions </w:t>
       </w:r>
       <w:r>
         <w:t>Script</w:t>
       </w:r>
     </w:p>
+    <w:p>
+      <w:r>
+        <w:t>Steve Crouch, The Software Sustainability Institute</w:t>
+      </w:r>
+    </w:p>
     <w:p/>
+    <w:p/>
+    <w:p>
+      <w:r>
+        <w:rPr>
+          <w:noProof/>
+          <w:lang w:bidi="ar-SA"/>
+        </w:rPr>
+        <w:drawing>
+          <wp:anchor distT="0" distB="0" distL="114300" distR="114300" simplePos="0" relativeHeight="251658240" behindDoc="0" locked="0" layoutInCell="1" allowOverlap="1">
+            <wp:simplePos x="0" y="0"/>
+            <wp:positionH relativeFrom="column">
+              <wp:posOffset>12065</wp:posOffset>
+            </wp:positionH>
+            <wp:positionV relativeFrom="paragraph">
+              <wp:posOffset>19050</wp:posOffset>
+            </wp:positionV>
+            <wp:extent cx="1130300" cy="419100"/>
+            <wp:effectExtent l="25400" t="0" r="0" b="0"/>
+            <wp:wrapSquare wrapText="bothSides"/>
+            <wp:docPr id="4" name="Picture 4"/>
+            <wp:cNvGraphicFramePr>
+              <a:graphicFrameLocks xmlns:a="http://schemas.openxmlformats.org/drawingml/2006/main" noChangeAspect="1"/>
+            </wp:cNvGraphicFramePr>
+            <a:graphic xmlns:a="http://schemas.openxmlformats.org/drawingml/2006/main">
+              <a:graphicData uri="http://schemas.openxmlformats.org/drawingml/2006/picture">
+                <pic:pic xmlns:pic="http://schemas.openxmlformats.org/drawingml/2006/picture">
+                  <pic:nvPicPr>
+                    <pic:cNvPr id="0" name="Picture 4"/>
+                    <pic:cNvPicPr>
+                      <a:picLocks noChangeAspect="1" noChangeArrowheads="1"/>
+                    </pic:cNvPicPr>
+                  </pic:nvPicPr>
+                  <pic:blipFill>
+                    <a:blip r:embed="rId6"/>
+                    <a:srcRect/>
+                    <a:stretch>
+                      <a:fillRect/>
+                    </a:stretch>
+                  </pic:blipFill>
+                  <pic:spPr bwMode="auto">
+                    <a:xfrm>
+                      <a:off x="0" y="0"/>
+                      <a:ext cx="1130300" cy="419100"/>
+                    </a:xfrm>
+                    <a:prstGeom prst="rect">
+                      <a:avLst/>
+                    </a:prstGeom>
+                    <a:noFill/>
+                    <a:ln w="9525">
+                      <a:noFill/>
+                      <a:miter lim="800000"/>
+                      <a:headEnd/>
+                      <a:tailEnd/>
+                    </a:ln>
+                  </pic:spPr>
+                </pic:pic>
+              </a:graphicData>
+            </a:graphic>
+          </wp:anchor>
+        </w:drawing>
+      </w:r>
+    </w:p>
+    <w:p/>
+    <w:p/>
+    <w:p/>
+    <w:p>
+      <w:r>
+        <w:rPr>
+          <w:noProof/>
+          <w:lang w:bidi="ar-SA"/>
+        </w:rPr>
+        <w:pict>
+          <v:shapetype id="_x0000_t202" coordsize="21600,21600" o:spt="202" path="m0,0l0,21600,21600,21600,21600,0xe">
+            <v:stroke joinstyle="miter"/>
+            <v:path gradientshapeok="t" o:connecttype="rect"/>
+          </v:shapetype>
+          <v:shape id="Text Box 5" o:spid="_x0000_s1029" type="#_x0000_t202" style="position:absolute;margin-left:99pt;margin-top:-84.8pt;width:385.5pt;height:90pt;z-index:251659264;visibility:visible;mso-position-horizontal:absolute;mso-position-vertical:absolute" o:gfxdata="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" filled="f" stroked="f">
+            <v:stroke joinstyle="round"/>
+            <v:textbox style="mso-next-textbox:#Text Box 5" inset="2.5mm,1.25mm,2.5mm,1.25mm">
+              <w:txbxContent>
+                <w:p>
+                  <w:pPr>
+                    <w:pStyle w:val="NormalWeb"/>
+                    <w:overflowPunct w:val="0"/>
+                    <w:spacing w:before="0" w:beforeAutospacing="0" w:after="0" w:afterAutospacing="0" w:line="336" w:lineRule="auto"/>
+                    <w:textAlignment w:val="baseline"/>
+                    <w:rPr>
+                      <w:rFonts w:ascii="Calibri" w:hAnsi="Calibri" w:cs="Cambria"/>
+                      <w:sz w:val="22"/>
+                    </w:rPr>
+                  </w:pPr>
+                  <w:r>
+                    <w:rPr>
+                      <w:rFonts w:ascii="Calibri" w:eastAsia="Arial Unicode MS" w:hAnsi="Calibri" w:cs="Cambria"/>
+                      <w:color w:val="000000"/>
+                      <w:kern w:val="24"/>
+                      <w:szCs w:val="28"/>
+                      <w:lang w:val="en-US"/>
+                    </w:rPr>
+                    <w:t>This work is licensed under the Creative Commons Attribution License</w:t>
+                  </w:r>
+                </w:p>
+                <w:p>
+                  <w:pPr>
+                    <w:pStyle w:val="NormalWeb"/>
+                    <w:overflowPunct w:val="0"/>
+                    <w:spacing w:before="0" w:beforeAutospacing="0" w:after="0" w:afterAutospacing="0" w:line="336" w:lineRule="auto"/>
+                    <w:textAlignment w:val="baseline"/>
+                    <w:rPr>
+                      <w:rFonts w:ascii="Calibri" w:hAnsi="Calibri" w:cs="Cambria"/>
+                      <w:sz w:val="22"/>
+                    </w:rPr>
+                  </w:pPr>
+                  <w:r>
+                    <w:rPr>
+                      <w:rFonts w:ascii="Calibri" w:eastAsia="Arial Unicode MS" w:hAnsi="Calibri" w:cs="Cambria"/>
+                      <w:color w:val="000000"/>
+                      <w:kern w:val="24"/>
+                      <w:szCs w:val="28"/>
+                      <w:lang w:val="en-US"/>
+                    </w:rPr>
+                    <w:t>Copyright © Software Carpentry and The University of Edinburgh 2010-2012</w:t>
+                  </w:r>
+                </w:p>
+                <w:p>
+                  <w:pPr>
+                    <w:pStyle w:val="NormalWeb"/>
+                    <w:overflowPunct w:val="0"/>
+                    <w:spacing w:before="0" w:beforeAutospacing="0" w:after="0" w:afterAutospacing="0" w:line="336" w:lineRule="auto"/>
+                    <w:textAlignment w:val="baseline"/>
+                    <w:rPr>
+                      <w:rFonts w:ascii="Calibri" w:hAnsi="Calibri" w:cs="Cambria"/>
+                      <w:sz w:val="22"/>
+                    </w:rPr>
+                  </w:pPr>
+                  <w:r>
+                    <w:rPr>
+                      <w:rFonts w:ascii="Calibri" w:eastAsia="Arial Unicode MS" w:hAnsi="Calibri" w:cs="Cambria"/>
+                      <w:color w:val="000000"/>
+                      <w:kern w:val="24"/>
+                      <w:szCs w:val="28"/>
+                      <w:lang w:val="en-US"/>
+                    </w:rPr>
+                    <w:t>See http://software-carpentry.org/license.html for more information.</w:t>
+                  </w:r>
+                </w:p>
+              </w:txbxContent>
+            </v:textbox>
+          </v:shape>
+        </w:pict>
+      </w:r>
+    </w:p>
     <w:p>
       <w:pPr>
         <w:rPr>
@@ -7568,6 +7780,20 @@
       <w:szCs w:val="21"/>
     </w:rPr>
   </w:style>
+  <w:style w:type="paragraph" w:styleId="NormalWeb">
+    <w:name w:val="Normal (Web)"/>
+    <w:basedOn w:val="Normal"/>
+    <w:uiPriority w:val="99"/>
+    <w:unhideWhenUsed/>
+    <w:rsid w:val="005B11F2"/>
+    <w:pPr>
+      <w:spacing w:before="100" w:beforeAutospacing="1" w:after="100" w:afterAutospacing="1"/>
+    </w:pPr>
+    <w:rPr>
+      <w:rFonts w:ascii="Times New Roman" w:eastAsia="Times New Roman" w:hAnsi="Times New Roman"/>
+      <w:lang w:val="en-GB" w:eastAsia="en-GB" w:bidi="ar-SA"/>
+    </w:rPr>
+  </w:style>
 </w:styles>
 </file>
 

</xml_diff>

<commit_message>
Minor tweaks, final code in exercises
</commit_message>
<xml_diff>
--- a/PythonFunctionsScript.docx
+++ b/PythonFunctionsScript.docx
@@ -10,6 +10,10 @@
         </w:pBdr>
       </w:pPr>
       <w:r>
+        <w:rPr>
+          <w:noProof/>
+          <w:lang w:bidi="ar-SA"/>
+        </w:rPr>
         <w:drawing>
           <wp:inline distT="0" distB="0" distL="0" distR="0">
             <wp:extent cx="2908300" cy="546100"/>
@@ -929,19 +933,7 @@
         <w:rPr>
           <w:b/>
         </w:rPr>
-        <w:t xml:space="preserve">) </w:t>
-      </w:r>
-      <w:r>
-        <w:rPr>
-          <w:b/>
-        </w:rPr>
-        <w:t xml:space="preserve">to </w:t>
-      </w:r>
-      <w:r>
-        <w:rPr>
-          <w:b/>
-        </w:rPr>
-        <w:t>add</w:t>
+        <w:t>) add</w:t>
       </w:r>
       <w:r>
         <w:rPr>
@@ -973,8 +965,8 @@
         </w:rPr>
         <w:t>before it is returned</w:t>
       </w:r>
-    </w:p>
-    <w:bookmarkEnd w:id="0"/>
+      <w:bookmarkEnd w:id="0"/>
+    </w:p>
     <w:p>
       <w:pPr>
         <w:rPr>
@@ -1027,6 +1019,183 @@
     </w:p>
     <w:p/>
     <w:p>
+      <w:r>
+        <w:t>Answer:</w:t>
+      </w:r>
+    </w:p>
+    <w:p>
+      <w:pPr>
+        <w:pStyle w:val="Code"/>
+      </w:pPr>
+      <w:proofErr w:type="gramStart"/>
+      <w:r>
+        <w:t>def</w:t>
+      </w:r>
+      <w:proofErr w:type="gramEnd"/>
+      <w:r>
+        <w:t xml:space="preserve"> exclaim(</w:t>
+      </w:r>
+      <w:proofErr w:type="spellStart"/>
+      <w:r>
+        <w:t>str</w:t>
+      </w:r>
+      <w:proofErr w:type="spellEnd"/>
+      <w:r>
+        <w:t>):</w:t>
+      </w:r>
+    </w:p>
+    <w:p>
+      <w:pPr>
+        <w:pStyle w:val="Code"/>
+      </w:pPr>
+      <w:r>
+        <w:t xml:space="preserve">    </w:t>
+      </w:r>
+      <w:proofErr w:type="gramStart"/>
+      <w:r>
+        <w:t>temp</w:t>
+      </w:r>
+      <w:proofErr w:type="gramEnd"/>
+      <w:r>
+        <w:t xml:space="preserve"> = </w:t>
+      </w:r>
+      <w:proofErr w:type="spellStart"/>
+      <w:r>
+        <w:t>str</w:t>
+      </w:r>
+      <w:proofErr w:type="spellEnd"/>
+      <w:r>
+        <w:t xml:space="preserve"> + '!'</w:t>
+      </w:r>
+    </w:p>
+    <w:p>
+      <w:pPr>
+        <w:pStyle w:val="Code"/>
+      </w:pPr>
+      <w:r>
+        <w:t xml:space="preserve">    </w:t>
+      </w:r>
+      <w:proofErr w:type="gramStart"/>
+      <w:r>
+        <w:t>return</w:t>
+      </w:r>
+      <w:proofErr w:type="gramEnd"/>
+      <w:r>
+        <w:t xml:space="preserve"> temp</w:t>
+      </w:r>
+    </w:p>
+    <w:p>
+      <w:pPr>
+        <w:pStyle w:val="Code"/>
+      </w:pPr>
+    </w:p>
+    <w:p>
+      <w:pPr>
+        <w:pStyle w:val="Code"/>
+      </w:pPr>
+      <w:proofErr w:type="gramStart"/>
+      <w:r>
+        <w:t>def</w:t>
+      </w:r>
+      <w:proofErr w:type="gramEnd"/>
+      <w:r>
+        <w:t xml:space="preserve"> greet(name):</w:t>
+      </w:r>
+    </w:p>
+    <w:p>
+      <w:pPr>
+        <w:pStyle w:val="Code"/>
+      </w:pPr>
+      <w:r>
+        <w:t xml:space="preserve">    </w:t>
+      </w:r>
+      <w:proofErr w:type="gramStart"/>
+      <w:r>
+        <w:t>hello</w:t>
+      </w:r>
+      <w:proofErr w:type="gramEnd"/>
+      <w:r>
+        <w:t xml:space="preserve"> = 'Hello, ' + name</w:t>
+      </w:r>
+    </w:p>
+    <w:p>
+      <w:pPr>
+        <w:pStyle w:val="Code"/>
+      </w:pPr>
+      <w:r>
+        <w:t xml:space="preserve">    </w:t>
+      </w:r>
+      <w:proofErr w:type="gramStart"/>
+      <w:r>
+        <w:t>answer</w:t>
+      </w:r>
+      <w:proofErr w:type="gramEnd"/>
+      <w:r>
+        <w:t xml:space="preserve"> = exclaim(hello)</w:t>
+      </w:r>
+    </w:p>
+    <w:p>
+      <w:pPr>
+        <w:pStyle w:val="Code"/>
+      </w:pPr>
+      <w:r>
+        <w:t xml:space="preserve">    </w:t>
+      </w:r>
+      <w:proofErr w:type="gramStart"/>
+      <w:r>
+        <w:t>return</w:t>
+      </w:r>
+      <w:proofErr w:type="gramEnd"/>
+      <w:r>
+        <w:t xml:space="preserve"> answer</w:t>
+      </w:r>
+    </w:p>
+    <w:p>
+      <w:pPr>
+        <w:pStyle w:val="Code"/>
+      </w:pPr>
+    </w:p>
+    <w:p>
+      <w:pPr>
+        <w:pStyle w:val="Code"/>
+      </w:pPr>
+      <w:proofErr w:type="gramStart"/>
+      <w:r>
+        <w:t>temp</w:t>
+      </w:r>
+      <w:proofErr w:type="gramEnd"/>
+      <w:r>
+        <w:t xml:space="preserve"> = 'Steve'</w:t>
+      </w:r>
+    </w:p>
+    <w:p>
+      <w:pPr>
+        <w:pStyle w:val="Code"/>
+      </w:pPr>
+      <w:proofErr w:type="gramStart"/>
+      <w:r>
+        <w:t>result</w:t>
+      </w:r>
+      <w:proofErr w:type="gramEnd"/>
+      <w:r>
+        <w:t xml:space="preserve"> = greet(temp)</w:t>
+      </w:r>
+    </w:p>
+    <w:p>
+      <w:pPr>
+        <w:pStyle w:val="Code"/>
+      </w:pPr>
+      <w:proofErr w:type="gramStart"/>
+      <w:r>
+        <w:t>print</w:t>
+      </w:r>
+      <w:proofErr w:type="gramEnd"/>
+      <w:r>
+        <w:t xml:space="preserve"> result</w:t>
+      </w:r>
+    </w:p>
+    <w:p/>
+    <w:p>
       <w:pPr>
         <w:pStyle w:val="Heading2"/>
       </w:pPr>
@@ -1262,6 +1431,9 @@
       <w:r>
         <w:t xml:space="preserve"> sign(0</w:t>
       </w:r>
+      <w:r>
+        <w:t>)</w:t>
+      </w:r>
     </w:p>
     <w:p>
       <w:pPr>
@@ -1588,6 +1760,183 @@
           <w:b/>
         </w:rPr>
         <w:t>has one use of return</w:t>
+      </w:r>
+    </w:p>
+    <w:p/>
+    <w:p>
+      <w:r>
+        <w:t>Answer:</w:t>
+      </w:r>
+    </w:p>
+    <w:p>
+      <w:pPr>
+        <w:pStyle w:val="Code"/>
+      </w:pPr>
+      <w:proofErr w:type="gramStart"/>
+      <w:r>
+        <w:t>def</w:t>
+      </w:r>
+      <w:proofErr w:type="gramEnd"/>
+      <w:r>
+        <w:t xml:space="preserve"> sign(num):</w:t>
+      </w:r>
+    </w:p>
+    <w:p>
+      <w:pPr>
+        <w:pStyle w:val="Code"/>
+      </w:pPr>
+      <w:r>
+        <w:t xml:space="preserve">    </w:t>
+      </w:r>
+      <w:proofErr w:type="gramStart"/>
+      <w:r>
+        <w:t>if</w:t>
+      </w:r>
+      <w:proofErr w:type="gramEnd"/>
+      <w:r>
+        <w:t xml:space="preserve"> num &gt; 0:</w:t>
+      </w:r>
+    </w:p>
+    <w:p>
+      <w:pPr>
+        <w:pStyle w:val="Code"/>
+      </w:pPr>
+      <w:r>
+        <w:t xml:space="preserve">        </w:t>
+      </w:r>
+      <w:proofErr w:type="gramStart"/>
+      <w:r>
+        <w:t>answer</w:t>
+      </w:r>
+      <w:proofErr w:type="gramEnd"/>
+      <w:r>
+        <w:t xml:space="preserve"> = 1</w:t>
+      </w:r>
+    </w:p>
+    <w:p>
+      <w:pPr>
+        <w:pStyle w:val="Code"/>
+      </w:pPr>
+      <w:r>
+        <w:t xml:space="preserve">    </w:t>
+      </w:r>
+      <w:proofErr w:type="spellStart"/>
+      <w:proofErr w:type="gramStart"/>
+      <w:r>
+        <w:t>elif</w:t>
+      </w:r>
+      <w:proofErr w:type="spellEnd"/>
+      <w:proofErr w:type="gramEnd"/>
+      <w:r>
+        <w:t xml:space="preserve"> num == 0:</w:t>
+      </w:r>
+    </w:p>
+    <w:p>
+      <w:pPr>
+        <w:pStyle w:val="Code"/>
+      </w:pPr>
+      <w:r>
+        <w:t xml:space="preserve">        </w:t>
+      </w:r>
+      <w:proofErr w:type="gramStart"/>
+      <w:r>
+        <w:t>answer</w:t>
+      </w:r>
+      <w:proofErr w:type="gramEnd"/>
+      <w:r>
+        <w:t xml:space="preserve"> = 0</w:t>
+      </w:r>
+    </w:p>
+    <w:p>
+      <w:pPr>
+        <w:pStyle w:val="Code"/>
+      </w:pPr>
+      <w:r>
+        <w:t xml:space="preserve">    </w:t>
+      </w:r>
+      <w:proofErr w:type="gramStart"/>
+      <w:r>
+        <w:t>else</w:t>
+      </w:r>
+      <w:proofErr w:type="gramEnd"/>
+      <w:r>
+        <w:t>:</w:t>
+      </w:r>
+    </w:p>
+    <w:p>
+      <w:pPr>
+        <w:pStyle w:val="Code"/>
+      </w:pPr>
+      <w:r>
+        <w:t xml:space="preserve">        </w:t>
+      </w:r>
+      <w:proofErr w:type="gramStart"/>
+      <w:r>
+        <w:t>answer</w:t>
+      </w:r>
+      <w:proofErr w:type="gramEnd"/>
+      <w:r>
+        <w:t xml:space="preserve"> = -1</w:t>
+      </w:r>
+    </w:p>
+    <w:p>
+      <w:pPr>
+        <w:pStyle w:val="Code"/>
+      </w:pPr>
+      <w:r>
+        <w:t xml:space="preserve">    </w:t>
+      </w:r>
+      <w:proofErr w:type="gramStart"/>
+      <w:r>
+        <w:t>return</w:t>
+      </w:r>
+      <w:proofErr w:type="gramEnd"/>
+      <w:r>
+        <w:t xml:space="preserve"> answer</w:t>
+      </w:r>
+    </w:p>
+    <w:p>
+      <w:pPr>
+        <w:pStyle w:val="Code"/>
+      </w:pPr>
+    </w:p>
+    <w:p>
+      <w:pPr>
+        <w:pStyle w:val="Code"/>
+      </w:pPr>
+      <w:proofErr w:type="gramStart"/>
+      <w:r>
+        <w:t>print</w:t>
+      </w:r>
+      <w:proofErr w:type="gramEnd"/>
+      <w:r>
+        <w:t xml:space="preserve"> sign(3)</w:t>
+      </w:r>
+    </w:p>
+    <w:p>
+      <w:pPr>
+        <w:pStyle w:val="Code"/>
+      </w:pPr>
+      <w:proofErr w:type="gramStart"/>
+      <w:r>
+        <w:t>print</w:t>
+      </w:r>
+      <w:proofErr w:type="gramEnd"/>
+      <w:r>
+        <w:t xml:space="preserve"> sign(0)</w:t>
+      </w:r>
+    </w:p>
+    <w:p>
+      <w:pPr>
+        <w:pStyle w:val="Code"/>
+      </w:pPr>
+      <w:proofErr w:type="gramStart"/>
+      <w:r>
+        <w:t>print</w:t>
+      </w:r>
+      <w:proofErr w:type="gramEnd"/>
+      <w:r>
+        <w:t xml:space="preserve"> sign(-9)</w:t>
       </w:r>
     </w:p>
     <w:p/>
@@ -2867,6 +3216,145 @@
           <w:b/>
         </w:rPr>
       </w:pPr>
+    </w:p>
+    <w:p>
+      <w:r>
+        <w:t>Answer:</w:t>
+      </w:r>
+    </w:p>
+    <w:p>
+      <w:pPr>
+        <w:pStyle w:val="Code"/>
+      </w:pPr>
+      <w:proofErr w:type="gramStart"/>
+      <w:r>
+        <w:t>from</w:t>
+      </w:r>
+      <w:proofErr w:type="gramEnd"/>
+      <w:r>
+        <w:t xml:space="preserve"> functions import greet, sign, double</w:t>
+      </w:r>
+    </w:p>
+    <w:p>
+      <w:pPr>
+        <w:pStyle w:val="Code"/>
+      </w:pPr>
+    </w:p>
+    <w:p>
+      <w:pPr>
+        <w:pStyle w:val="Code"/>
+      </w:pPr>
+      <w:proofErr w:type="gramStart"/>
+      <w:r>
+        <w:t>print</w:t>
+      </w:r>
+      <w:proofErr w:type="gramEnd"/>
+      <w:r>
+        <w:t xml:space="preserve"> greet('Name')</w:t>
+      </w:r>
+    </w:p>
+    <w:p>
+      <w:pPr>
+        <w:pStyle w:val="Code"/>
+      </w:pPr>
+    </w:p>
+    <w:p>
+      <w:pPr>
+        <w:pStyle w:val="Code"/>
+      </w:pPr>
+      <w:proofErr w:type="spellStart"/>
+      <w:proofErr w:type="gramStart"/>
+      <w:r>
+        <w:t>arr</w:t>
+      </w:r>
+      <w:proofErr w:type="spellEnd"/>
+      <w:proofErr w:type="gramEnd"/>
+      <w:r>
+        <w:t xml:space="preserve"> = [3, 0, -9]</w:t>
+      </w:r>
+    </w:p>
+    <w:p>
+      <w:pPr>
+        <w:pStyle w:val="Code"/>
+      </w:pPr>
+      <w:proofErr w:type="gramStart"/>
+      <w:r>
+        <w:t>for</w:t>
+      </w:r>
+      <w:proofErr w:type="gramEnd"/>
+      <w:r>
+        <w:t xml:space="preserve"> num in </w:t>
+      </w:r>
+      <w:proofErr w:type="spellStart"/>
+      <w:r>
+        <w:t>arr</w:t>
+      </w:r>
+      <w:proofErr w:type="spellEnd"/>
+      <w:r>
+        <w:t>:</w:t>
+      </w:r>
+    </w:p>
+    <w:p>
+      <w:pPr>
+        <w:pStyle w:val="Code"/>
+      </w:pPr>
+      <w:r>
+        <w:t xml:space="preserve">    </w:t>
+      </w:r>
+      <w:proofErr w:type="gramStart"/>
+      <w:r>
+        <w:t>print</w:t>
+      </w:r>
+      <w:proofErr w:type="gramEnd"/>
+      <w:r>
+        <w:t xml:space="preserve"> 'Number', num </w:t>
+      </w:r>
+    </w:p>
+    <w:p>
+      <w:pPr>
+        <w:pStyle w:val="Code"/>
+      </w:pPr>
+      <w:r>
+        <w:t xml:space="preserve">    </w:t>
+      </w:r>
+      <w:proofErr w:type="gramStart"/>
+      <w:r>
+        <w:t>print</w:t>
+      </w:r>
+      <w:proofErr w:type="gramEnd"/>
+      <w:r>
+        <w:t xml:space="preserve"> 'Sign', sign(num)</w:t>
+      </w:r>
+    </w:p>
+    <w:p>
+      <w:pPr>
+        <w:pStyle w:val="Code"/>
+      </w:pPr>
+      <w:r>
+        <w:t xml:space="preserve">    </w:t>
+      </w:r>
+      <w:proofErr w:type="gramStart"/>
+      <w:r>
+        <w:t>print</w:t>
+      </w:r>
+      <w:proofErr w:type="gramEnd"/>
+      <w:r>
+        <w:t xml:space="preserve"> 'Double', double(num)</w:t>
+      </w:r>
+    </w:p>
+    <w:p>
+      <w:pPr>
+        <w:rPr>
+          <w:b/>
+        </w:rPr>
+      </w:pPr>
+    </w:p>
+    <w:p>
+      <w:pPr>
+        <w:rPr>
+          <w:b/>
+        </w:rPr>
+      </w:pPr>
       <w:r>
         <w:rPr>
           <w:b/>
@@ -3040,73 +3528,151 @@
     </w:p>
     <w:p/>
     <w:p>
-      <w:pPr>
-        <w:pStyle w:val="Code"/>
-      </w:pPr>
-      <w:proofErr w:type="gramStart"/>
-      <w:r>
-        <w:t>from</w:t>
-      </w:r>
-      <w:proofErr w:type="gramEnd"/>
-      <w:r>
-        <w:t xml:space="preserve"> functions import greet, sign, double</w:t>
-      </w:r>
-    </w:p>
-    <w:p>
-      <w:pPr>
-        <w:pStyle w:val="Code"/>
-      </w:pPr>
-    </w:p>
-    <w:p>
-      <w:pPr>
-        <w:pStyle w:val="Code"/>
-      </w:pPr>
-      <w:proofErr w:type="gramStart"/>
-      <w:r>
-        <w:t>print</w:t>
-      </w:r>
-      <w:proofErr w:type="gramEnd"/>
-      <w:r>
-        <w:t xml:space="preserve"> greet('Name')</w:t>
-      </w:r>
-    </w:p>
-    <w:p>
-      <w:pPr>
-        <w:pStyle w:val="Code"/>
-      </w:pPr>
-    </w:p>
-    <w:p>
-      <w:pPr>
-        <w:pStyle w:val="Code"/>
-      </w:pPr>
+      <w:r>
+        <w:t>Answer:</w:t>
+      </w:r>
+    </w:p>
+    <w:p>
+      <w:pPr>
+        <w:pStyle w:val="Code"/>
+      </w:pPr>
+      <w:proofErr w:type="gramStart"/>
+      <w:r>
+        <w:t>def</w:t>
+      </w:r>
+      <w:proofErr w:type="gramEnd"/>
+      <w:r>
+        <w:t xml:space="preserve"> greet(name):</w:t>
+      </w:r>
+    </w:p>
+    <w:p>
+      <w:pPr>
+        <w:pStyle w:val="Code"/>
+      </w:pPr>
+      <w:r>
+        <w:t xml:space="preserve">    </w:t>
+      </w:r>
+      <w:proofErr w:type="gramStart"/>
+      <w:r>
+        <w:t>answer</w:t>
+      </w:r>
+      <w:proofErr w:type="gramEnd"/>
+      <w:r>
+        <w:t xml:space="preserve"> = 'Hello, ' + name</w:t>
+      </w:r>
+    </w:p>
+    <w:p>
+      <w:pPr>
+        <w:pStyle w:val="Code"/>
+      </w:pPr>
+      <w:r>
+        <w:t xml:space="preserve">    </w:t>
+      </w:r>
+      <w:proofErr w:type="gramStart"/>
+      <w:r>
+        <w:t>return</w:t>
+      </w:r>
+      <w:proofErr w:type="gramEnd"/>
+      <w:r>
+        <w:t xml:space="preserve"> answer</w:t>
+      </w:r>
+    </w:p>
+    <w:p>
+      <w:pPr>
+        <w:pStyle w:val="Code"/>
+      </w:pPr>
+    </w:p>
+    <w:p>
+      <w:pPr>
+        <w:pStyle w:val="Code"/>
+      </w:pPr>
+      <w:proofErr w:type="gramStart"/>
+      <w:r>
+        <w:t>def</w:t>
+      </w:r>
+      <w:proofErr w:type="gramEnd"/>
+      <w:r>
+        <w:t xml:space="preserve"> sign(num):</w:t>
+      </w:r>
+    </w:p>
+    <w:p>
+      <w:pPr>
+        <w:pStyle w:val="Code"/>
+      </w:pPr>
+      <w:r>
+        <w:t xml:space="preserve">    </w:t>
+      </w:r>
+      <w:proofErr w:type="gramStart"/>
+      <w:r>
+        <w:t>if</w:t>
+      </w:r>
+      <w:proofErr w:type="gramEnd"/>
+      <w:r>
+        <w:t xml:space="preserve"> num &gt; 0:</w:t>
+      </w:r>
+    </w:p>
+    <w:p>
+      <w:pPr>
+        <w:pStyle w:val="Code"/>
+      </w:pPr>
+      <w:r>
+        <w:t xml:space="preserve">        </w:t>
+      </w:r>
+      <w:proofErr w:type="gramStart"/>
+      <w:r>
+        <w:t>return</w:t>
+      </w:r>
+      <w:proofErr w:type="gramEnd"/>
+      <w:r>
+        <w:t xml:space="preserve"> 1</w:t>
+      </w:r>
+    </w:p>
+    <w:p>
+      <w:pPr>
+        <w:pStyle w:val="Code"/>
+      </w:pPr>
+      <w:r>
+        <w:t xml:space="preserve">    </w:t>
+      </w:r>
       <w:proofErr w:type="spellStart"/>
       <w:proofErr w:type="gramStart"/>
       <w:r>
-        <w:t>arr</w:t>
+        <w:t>elif</w:t>
       </w:r>
       <w:proofErr w:type="spellEnd"/>
       <w:proofErr w:type="gramEnd"/>
       <w:r>
-        <w:t xml:space="preserve"> = [3, 0, -9]</w:t>
-      </w:r>
-    </w:p>
-    <w:p>
-      <w:pPr>
-        <w:pStyle w:val="Code"/>
-      </w:pPr>
-      <w:proofErr w:type="gramStart"/>
-      <w:r>
-        <w:t>for</w:t>
-      </w:r>
-      <w:proofErr w:type="gramEnd"/>
-      <w:r>
-        <w:t xml:space="preserve"> num in </w:t>
-      </w:r>
-      <w:proofErr w:type="spellStart"/>
-      <w:r>
-        <w:t>arr</w:t>
-      </w:r>
-      <w:proofErr w:type="spellEnd"/>
+        <w:t xml:space="preserve"> num == 0:</w:t>
+      </w:r>
+    </w:p>
+    <w:p>
+      <w:pPr>
+        <w:pStyle w:val="Code"/>
+      </w:pPr>
+      <w:r>
+        <w:t xml:space="preserve">        </w:t>
+      </w:r>
+      <w:proofErr w:type="gramStart"/>
+      <w:r>
+        <w:t>return</w:t>
+      </w:r>
+      <w:proofErr w:type="gramEnd"/>
+      <w:r>
+        <w:t xml:space="preserve"> 0</w:t>
+      </w:r>
+    </w:p>
+    <w:p>
+      <w:pPr>
+        <w:pStyle w:val="Code"/>
+      </w:pPr>
+      <w:r>
+        <w:t xml:space="preserve">    </w:t>
+      </w:r>
+      <w:proofErr w:type="gramStart"/>
+      <w:r>
+        <w:t>else</w:t>
+      </w:r>
+      <w:proofErr w:type="gramEnd"/>
       <w:r>
         <w:t>:</w:t>
       </w:r>
@@ -3116,49 +3682,52 @@
         <w:pStyle w:val="Code"/>
       </w:pPr>
       <w:r>
+        <w:t xml:space="preserve">        </w:t>
+      </w:r>
+      <w:proofErr w:type="gramStart"/>
+      <w:r>
+        <w:t>return</w:t>
+      </w:r>
+      <w:proofErr w:type="gramEnd"/>
+      <w:r>
+        <w:t xml:space="preserve"> -1</w:t>
+      </w:r>
+    </w:p>
+    <w:p>
+      <w:pPr>
+        <w:pStyle w:val="Code"/>
+      </w:pPr>
+    </w:p>
+    <w:p>
+      <w:pPr>
+        <w:pStyle w:val="Code"/>
+      </w:pPr>
+      <w:proofErr w:type="gramStart"/>
+      <w:r>
+        <w:t>def</w:t>
+      </w:r>
+      <w:proofErr w:type="gramEnd"/>
+      <w:r>
+        <w:t xml:space="preserve"> double(x):</w:t>
+      </w:r>
+    </w:p>
+    <w:p>
+      <w:pPr>
+        <w:pStyle w:val="Code"/>
+      </w:pPr>
+      <w:r>
         <w:t xml:space="preserve">    </w:t>
       </w:r>
       <w:proofErr w:type="gramStart"/>
       <w:r>
-        <w:t>print</w:t>
-      </w:r>
-      <w:proofErr w:type="gramEnd"/>
-      <w:r>
-        <w:t xml:space="preserve"> 'Number', num </w:t>
-      </w:r>
-    </w:p>
-    <w:p>
-      <w:pPr>
-        <w:pStyle w:val="Code"/>
-      </w:pPr>
-      <w:r>
-        <w:t xml:space="preserve">    </w:t>
-      </w:r>
-      <w:proofErr w:type="gramStart"/>
-      <w:r>
-        <w:t>print</w:t>
-      </w:r>
-      <w:proofErr w:type="gramEnd"/>
-      <w:r>
-        <w:t xml:space="preserve"> 'Sign', sign(num)</w:t>
-      </w:r>
-    </w:p>
-    <w:p>
-      <w:pPr>
-        <w:pStyle w:val="Code"/>
-      </w:pPr>
-      <w:r>
-        <w:t xml:space="preserve">    </w:t>
-      </w:r>
-      <w:proofErr w:type="gramStart"/>
-      <w:r>
-        <w:t>print</w:t>
-      </w:r>
-      <w:proofErr w:type="gramEnd"/>
-      <w:r>
-        <w:t xml:space="preserve"> 'Double', double(num)</w:t>
-      </w:r>
-    </w:p>
+        <w:t>return</w:t>
+      </w:r>
+      <w:proofErr w:type="gramEnd"/>
+      <w:r>
+        <w:t xml:space="preserve"> 2 * x</w:t>
+      </w:r>
+    </w:p>
+    <w:p/>
     <w:p/>
     <w:p>
       <w:pPr>
@@ -4219,7 +4788,7 @@
         <w:ind w:left="1440" w:hanging="360"/>
       </w:pPr>
       <w:rPr>
-        <w:rFonts w:ascii="Courier New" w:hAnsi="Courier New" w:cs="Courier New" w:hint="default"/>
+        <w:rFonts w:ascii="Courier New" w:hAnsi="Courier New" w:cs="Symbol" w:hint="default"/>
       </w:rPr>
     </w:lvl>
     <w:lvl w:ilvl="2" w:tplc="08090005" w:tentative="1">
@@ -4255,7 +4824,7 @@
         <w:ind w:left="3600" w:hanging="360"/>
       </w:pPr>
       <w:rPr>
-        <w:rFonts w:ascii="Courier New" w:hAnsi="Courier New" w:cs="Courier New" w:hint="default"/>
+        <w:rFonts w:ascii="Courier New" w:hAnsi="Courier New" w:cs="Symbol" w:hint="default"/>
       </w:rPr>
     </w:lvl>
     <w:lvl w:ilvl="5" w:tplc="08090005" w:tentative="1">
@@ -4291,7 +4860,7 @@
         <w:ind w:left="5760" w:hanging="360"/>
       </w:pPr>
       <w:rPr>
-        <w:rFonts w:ascii="Courier New" w:hAnsi="Courier New" w:cs="Courier New" w:hint="default"/>
+        <w:rFonts w:ascii="Courier New" w:hAnsi="Courier New" w:cs="Symbol" w:hint="default"/>
       </w:rPr>
     </w:lvl>
     <w:lvl w:ilvl="8" w:tplc="08090005" w:tentative="1">
@@ -4332,7 +4901,7 @@
         <w:ind w:left="1440" w:hanging="360"/>
       </w:pPr>
       <w:rPr>
-        <w:rFonts w:ascii="Courier New" w:hAnsi="Courier New" w:cs="Courier New" w:hint="default"/>
+        <w:rFonts w:ascii="Courier New" w:hAnsi="Courier New" w:cs="Symbol" w:hint="default"/>
       </w:rPr>
     </w:lvl>
     <w:lvl w:ilvl="2" w:tplc="08090005" w:tentative="1">
@@ -4368,7 +4937,7 @@
         <w:ind w:left="3600" w:hanging="360"/>
       </w:pPr>
       <w:rPr>
-        <w:rFonts w:ascii="Courier New" w:hAnsi="Courier New" w:cs="Courier New" w:hint="default"/>
+        <w:rFonts w:ascii="Courier New" w:hAnsi="Courier New" w:cs="Symbol" w:hint="default"/>
       </w:rPr>
     </w:lvl>
     <w:lvl w:ilvl="5" w:tplc="08090005" w:tentative="1">
@@ -4404,7 +4973,7 @@
         <w:ind w:left="5760" w:hanging="360"/>
       </w:pPr>
       <w:rPr>
-        <w:rFonts w:ascii="Courier New" w:hAnsi="Courier New" w:cs="Courier New" w:hint="default"/>
+        <w:rFonts w:ascii="Courier New" w:hAnsi="Courier New" w:cs="Symbol" w:hint="default"/>
       </w:rPr>
     </w:lvl>
     <w:lvl w:ilvl="8" w:tplc="08090005" w:tentative="1">
@@ -4445,7 +5014,7 @@
         <w:ind w:left="1440" w:hanging="360"/>
       </w:pPr>
       <w:rPr>
-        <w:rFonts w:ascii="Courier New" w:hAnsi="Courier New" w:cs="Courier New" w:hint="default"/>
+        <w:rFonts w:ascii="Courier New" w:hAnsi="Courier New" w:cs="Symbol" w:hint="default"/>
       </w:rPr>
     </w:lvl>
     <w:lvl w:ilvl="2" w:tplc="08090005" w:tentative="1">
@@ -4481,7 +5050,7 @@
         <w:ind w:left="3600" w:hanging="360"/>
       </w:pPr>
       <w:rPr>
-        <w:rFonts w:ascii="Courier New" w:hAnsi="Courier New" w:cs="Courier New" w:hint="default"/>
+        <w:rFonts w:ascii="Courier New" w:hAnsi="Courier New" w:cs="Symbol" w:hint="default"/>
       </w:rPr>
     </w:lvl>
     <w:lvl w:ilvl="5" w:tplc="08090005" w:tentative="1">
@@ -4517,7 +5086,7 @@
         <w:ind w:left="5760" w:hanging="360"/>
       </w:pPr>
       <w:rPr>
-        <w:rFonts w:ascii="Courier New" w:hAnsi="Courier New" w:cs="Courier New" w:hint="default"/>
+        <w:rFonts w:ascii="Courier New" w:hAnsi="Courier New" w:cs="Symbol" w:hint="default"/>
       </w:rPr>
     </w:lvl>
     <w:lvl w:ilvl="8" w:tplc="08090005" w:tentative="1">
@@ -4558,7 +5127,7 @@
         <w:ind w:left="1440" w:hanging="360"/>
       </w:pPr>
       <w:rPr>
-        <w:rFonts w:ascii="Courier New" w:hAnsi="Courier New" w:cs="Courier New" w:hint="default"/>
+        <w:rFonts w:ascii="Courier New" w:hAnsi="Courier New" w:cs="Symbol" w:hint="default"/>
       </w:rPr>
     </w:lvl>
     <w:lvl w:ilvl="2" w:tplc="08090005" w:tentative="1">
@@ -4594,7 +5163,7 @@
         <w:ind w:left="3600" w:hanging="360"/>
       </w:pPr>
       <w:rPr>
-        <w:rFonts w:ascii="Courier New" w:hAnsi="Courier New" w:cs="Courier New" w:hint="default"/>
+        <w:rFonts w:ascii="Courier New" w:hAnsi="Courier New" w:cs="Symbol" w:hint="default"/>
       </w:rPr>
     </w:lvl>
     <w:lvl w:ilvl="5" w:tplc="08090005" w:tentative="1">
@@ -4630,7 +5199,7 @@
         <w:ind w:left="5760" w:hanging="360"/>
       </w:pPr>
       <w:rPr>
-        <w:rFonts w:ascii="Courier New" w:hAnsi="Courier New" w:cs="Courier New" w:hint="default"/>
+        <w:rFonts w:ascii="Courier New" w:hAnsi="Courier New" w:cs="Symbol" w:hint="default"/>
       </w:rPr>
     </w:lvl>
     <w:lvl w:ilvl="8" w:tplc="08090005" w:tentative="1">
@@ -4671,7 +5240,7 @@
         <w:ind w:left="1440" w:hanging="360"/>
       </w:pPr>
       <w:rPr>
-        <w:rFonts w:ascii="Courier New" w:hAnsi="Courier New" w:cs="Courier New" w:hint="default"/>
+        <w:rFonts w:ascii="Courier New" w:hAnsi="Courier New" w:cs="Symbol" w:hint="default"/>
       </w:rPr>
     </w:lvl>
     <w:lvl w:ilvl="2" w:tplc="08090005" w:tentative="1">
@@ -4707,7 +5276,7 @@
         <w:ind w:left="3600" w:hanging="360"/>
       </w:pPr>
       <w:rPr>
-        <w:rFonts w:ascii="Courier New" w:hAnsi="Courier New" w:cs="Courier New" w:hint="default"/>
+        <w:rFonts w:ascii="Courier New" w:hAnsi="Courier New" w:cs="Symbol" w:hint="default"/>
       </w:rPr>
     </w:lvl>
     <w:lvl w:ilvl="5" w:tplc="08090005" w:tentative="1">
@@ -4743,7 +5312,7 @@
         <w:ind w:left="5760" w:hanging="360"/>
       </w:pPr>
       <w:rPr>
-        <w:rFonts w:ascii="Courier New" w:hAnsi="Courier New" w:cs="Courier New" w:hint="default"/>
+        <w:rFonts w:ascii="Courier New" w:hAnsi="Courier New" w:cs="Symbol" w:hint="default"/>
       </w:rPr>
     </w:lvl>
     <w:lvl w:ilvl="8" w:tplc="08090005" w:tentative="1">
@@ -4784,7 +5353,7 @@
         <w:ind w:left="1440" w:hanging="360"/>
       </w:pPr>
       <w:rPr>
-        <w:rFonts w:ascii="Courier New" w:hAnsi="Courier New" w:cs="Courier New" w:hint="default"/>
+        <w:rFonts w:ascii="Courier New" w:hAnsi="Courier New" w:cs="Symbol" w:hint="default"/>
       </w:rPr>
     </w:lvl>
     <w:lvl w:ilvl="2" w:tplc="08090005" w:tentative="1">
@@ -4820,7 +5389,7 @@
         <w:ind w:left="3600" w:hanging="360"/>
       </w:pPr>
       <w:rPr>
-        <w:rFonts w:ascii="Courier New" w:hAnsi="Courier New" w:cs="Courier New" w:hint="default"/>
+        <w:rFonts w:ascii="Courier New" w:hAnsi="Courier New" w:cs="Symbol" w:hint="default"/>
       </w:rPr>
     </w:lvl>
     <w:lvl w:ilvl="5" w:tplc="08090005" w:tentative="1">
@@ -4856,7 +5425,7 @@
         <w:ind w:left="5760" w:hanging="360"/>
       </w:pPr>
       <w:rPr>
-        <w:rFonts w:ascii="Courier New" w:hAnsi="Courier New" w:cs="Courier New" w:hint="default"/>
+        <w:rFonts w:ascii="Courier New" w:hAnsi="Courier New" w:cs="Symbol" w:hint="default"/>
       </w:rPr>
     </w:lvl>
     <w:lvl w:ilvl="8" w:tplc="08090005" w:tentative="1">
@@ -4897,7 +5466,7 @@
         <w:ind w:left="1440" w:hanging="360"/>
       </w:pPr>
       <w:rPr>
-        <w:rFonts w:ascii="Courier New" w:hAnsi="Courier New" w:cs="Courier New" w:hint="default"/>
+        <w:rFonts w:ascii="Courier New" w:hAnsi="Courier New" w:cs="Symbol" w:hint="default"/>
       </w:rPr>
     </w:lvl>
     <w:lvl w:ilvl="2" w:tplc="08090005" w:tentative="1">
@@ -4933,7 +5502,7 @@
         <w:ind w:left="3600" w:hanging="360"/>
       </w:pPr>
       <w:rPr>
-        <w:rFonts w:ascii="Courier New" w:hAnsi="Courier New" w:cs="Courier New" w:hint="default"/>
+        <w:rFonts w:ascii="Courier New" w:hAnsi="Courier New" w:cs="Symbol" w:hint="default"/>
       </w:rPr>
     </w:lvl>
     <w:lvl w:ilvl="5" w:tplc="08090005" w:tentative="1">
@@ -4969,7 +5538,7 @@
         <w:ind w:left="5760" w:hanging="360"/>
       </w:pPr>
       <w:rPr>
-        <w:rFonts w:ascii="Courier New" w:hAnsi="Courier New" w:cs="Courier New" w:hint="default"/>
+        <w:rFonts w:ascii="Courier New" w:hAnsi="Courier New" w:cs="Symbol" w:hint="default"/>
       </w:rPr>
     </w:lvl>
     <w:lvl w:ilvl="8" w:tplc="08090005" w:tentative="1">
@@ -5010,7 +5579,7 @@
         <w:ind w:left="1440" w:hanging="360"/>
       </w:pPr>
       <w:rPr>
-        <w:rFonts w:ascii="Courier New" w:hAnsi="Courier New" w:cs="Courier New" w:hint="default"/>
+        <w:rFonts w:ascii="Courier New" w:hAnsi="Courier New" w:cs="Symbol" w:hint="default"/>
       </w:rPr>
     </w:lvl>
     <w:lvl w:ilvl="2" w:tplc="08090005" w:tentative="1">
@@ -5046,7 +5615,7 @@
         <w:ind w:left="3600" w:hanging="360"/>
       </w:pPr>
       <w:rPr>
-        <w:rFonts w:ascii="Courier New" w:hAnsi="Courier New" w:cs="Courier New" w:hint="default"/>
+        <w:rFonts w:ascii="Courier New" w:hAnsi="Courier New" w:cs="Symbol" w:hint="default"/>
       </w:rPr>
     </w:lvl>
     <w:lvl w:ilvl="5" w:tplc="08090005" w:tentative="1">
@@ -5082,7 +5651,7 @@
         <w:ind w:left="5760" w:hanging="360"/>
       </w:pPr>
       <w:rPr>
-        <w:rFonts w:ascii="Courier New" w:hAnsi="Courier New" w:cs="Courier New" w:hint="default"/>
+        <w:rFonts w:ascii="Courier New" w:hAnsi="Courier New" w:cs="Symbol" w:hint="default"/>
       </w:rPr>
     </w:lvl>
     <w:lvl w:ilvl="8" w:tplc="08090005" w:tentative="1">
@@ -5123,7 +5692,7 @@
         <w:ind w:left="1440" w:hanging="360"/>
       </w:pPr>
       <w:rPr>
-        <w:rFonts w:ascii="Courier New" w:hAnsi="Courier New" w:cs="Courier New" w:hint="default"/>
+        <w:rFonts w:ascii="Courier New" w:hAnsi="Courier New" w:cs="Symbol" w:hint="default"/>
       </w:rPr>
     </w:lvl>
     <w:lvl w:ilvl="2" w:tplc="08090005" w:tentative="1">
@@ -5159,7 +5728,7 @@
         <w:ind w:left="3600" w:hanging="360"/>
       </w:pPr>
       <w:rPr>
-        <w:rFonts w:ascii="Courier New" w:hAnsi="Courier New" w:cs="Courier New" w:hint="default"/>
+        <w:rFonts w:ascii="Courier New" w:hAnsi="Courier New" w:cs="Symbol" w:hint="default"/>
       </w:rPr>
     </w:lvl>
     <w:lvl w:ilvl="5" w:tplc="08090005" w:tentative="1">
@@ -5195,7 +5764,7 @@
         <w:ind w:left="5760" w:hanging="360"/>
       </w:pPr>
       <w:rPr>
-        <w:rFonts w:ascii="Courier New" w:hAnsi="Courier New" w:cs="Courier New" w:hint="default"/>
+        <w:rFonts w:ascii="Courier New" w:hAnsi="Courier New" w:cs="Symbol" w:hint="default"/>
       </w:rPr>
     </w:lvl>
     <w:lvl w:ilvl="8" w:tplc="08090005" w:tentative="1">
@@ -5236,7 +5805,7 @@
         <w:ind w:left="1440" w:hanging="360"/>
       </w:pPr>
       <w:rPr>
-        <w:rFonts w:ascii="Courier New" w:hAnsi="Courier New" w:cs="Courier New" w:hint="default"/>
+        <w:rFonts w:ascii="Courier New" w:hAnsi="Courier New" w:cs="Symbol" w:hint="default"/>
       </w:rPr>
     </w:lvl>
     <w:lvl w:ilvl="2" w:tplc="08090005" w:tentative="1">
@@ -5272,7 +5841,7 @@
         <w:ind w:left="3600" w:hanging="360"/>
       </w:pPr>
       <w:rPr>
-        <w:rFonts w:ascii="Courier New" w:hAnsi="Courier New" w:cs="Courier New" w:hint="default"/>
+        <w:rFonts w:ascii="Courier New" w:hAnsi="Courier New" w:cs="Symbol" w:hint="default"/>
       </w:rPr>
     </w:lvl>
     <w:lvl w:ilvl="5" w:tplc="08090005" w:tentative="1">
@@ -5308,7 +5877,7 @@
         <w:ind w:left="5760" w:hanging="360"/>
       </w:pPr>
       <w:rPr>
-        <w:rFonts w:ascii="Courier New" w:hAnsi="Courier New" w:cs="Courier New" w:hint="default"/>
+        <w:rFonts w:ascii="Courier New" w:hAnsi="Courier New" w:cs="Symbol" w:hint="default"/>
       </w:rPr>
     </w:lvl>
     <w:lvl w:ilvl="8" w:tplc="08090005" w:tentative="1">
@@ -5349,7 +5918,7 @@
         <w:ind w:left="1440" w:hanging="360"/>
       </w:pPr>
       <w:rPr>
-        <w:rFonts w:ascii="Courier New" w:hAnsi="Courier New" w:cs="Courier New" w:hint="default"/>
+        <w:rFonts w:ascii="Courier New" w:hAnsi="Courier New" w:cs="Symbol" w:hint="default"/>
       </w:rPr>
     </w:lvl>
     <w:lvl w:ilvl="2" w:tplc="08090005" w:tentative="1">
@@ -5385,7 +5954,7 @@
         <w:ind w:left="3600" w:hanging="360"/>
       </w:pPr>
       <w:rPr>
-        <w:rFonts w:ascii="Courier New" w:hAnsi="Courier New" w:cs="Courier New" w:hint="default"/>
+        <w:rFonts w:ascii="Courier New" w:hAnsi="Courier New" w:cs="Symbol" w:hint="default"/>
       </w:rPr>
     </w:lvl>
     <w:lvl w:ilvl="5" w:tplc="08090005" w:tentative="1">
@@ -5421,7 +5990,7 @@
         <w:ind w:left="5760" w:hanging="360"/>
       </w:pPr>
       <w:rPr>
-        <w:rFonts w:ascii="Courier New" w:hAnsi="Courier New" w:cs="Courier New" w:hint="default"/>
+        <w:rFonts w:ascii="Courier New" w:hAnsi="Courier New" w:cs="Symbol" w:hint="default"/>
       </w:rPr>
     </w:lvl>
     <w:lvl w:ilvl="8" w:tplc="08090005" w:tentative="1">
@@ -5462,7 +6031,7 @@
         <w:ind w:left="1440" w:hanging="360"/>
       </w:pPr>
       <w:rPr>
-        <w:rFonts w:ascii="Courier New" w:hAnsi="Courier New" w:cs="Courier New" w:hint="default"/>
+        <w:rFonts w:ascii="Courier New" w:hAnsi="Courier New" w:cs="Symbol" w:hint="default"/>
       </w:rPr>
     </w:lvl>
     <w:lvl w:ilvl="2" w:tplc="08090005" w:tentative="1">
@@ -5498,7 +6067,7 @@
         <w:ind w:left="3600" w:hanging="360"/>
       </w:pPr>
       <w:rPr>
-        <w:rFonts w:ascii="Courier New" w:hAnsi="Courier New" w:cs="Courier New" w:hint="default"/>
+        <w:rFonts w:ascii="Courier New" w:hAnsi="Courier New" w:cs="Symbol" w:hint="default"/>
       </w:rPr>
     </w:lvl>
     <w:lvl w:ilvl="5" w:tplc="08090005" w:tentative="1">
@@ -5534,7 +6103,7 @@
         <w:ind w:left="5760" w:hanging="360"/>
       </w:pPr>
       <w:rPr>
-        <w:rFonts w:ascii="Courier New" w:hAnsi="Courier New" w:cs="Courier New" w:hint="default"/>
+        <w:rFonts w:ascii="Courier New" w:hAnsi="Courier New" w:cs="Symbol" w:hint="default"/>
       </w:rPr>
     </w:lvl>
     <w:lvl w:ilvl="8" w:tplc="08090005" w:tentative="1">
@@ -5575,7 +6144,7 @@
         <w:ind w:left="1440" w:hanging="360"/>
       </w:pPr>
       <w:rPr>
-        <w:rFonts w:ascii="Courier New" w:hAnsi="Courier New" w:cs="Courier New" w:hint="default"/>
+        <w:rFonts w:ascii="Courier New" w:hAnsi="Courier New" w:cs="Symbol" w:hint="default"/>
       </w:rPr>
     </w:lvl>
     <w:lvl w:ilvl="2" w:tplc="08090005" w:tentative="1">
@@ -5611,7 +6180,7 @@
         <w:ind w:left="3600" w:hanging="360"/>
       </w:pPr>
       <w:rPr>
-        <w:rFonts w:ascii="Courier New" w:hAnsi="Courier New" w:cs="Courier New" w:hint="default"/>
+        <w:rFonts w:ascii="Courier New" w:hAnsi="Courier New" w:cs="Symbol" w:hint="default"/>
       </w:rPr>
     </w:lvl>
     <w:lvl w:ilvl="5" w:tplc="08090005" w:tentative="1">
@@ -5647,7 +6216,7 @@
         <w:ind w:left="5760" w:hanging="360"/>
       </w:pPr>
       <w:rPr>
-        <w:rFonts w:ascii="Courier New" w:hAnsi="Courier New" w:cs="Courier New" w:hint="default"/>
+        <w:rFonts w:ascii="Courier New" w:hAnsi="Courier New" w:cs="Symbol" w:hint="default"/>
       </w:rPr>
     </w:lvl>
     <w:lvl w:ilvl="8" w:tplc="08090005" w:tentative="1">
@@ -5688,7 +6257,7 @@
         <w:ind w:left="1440" w:hanging="360"/>
       </w:pPr>
       <w:rPr>
-        <w:rFonts w:ascii="Courier New" w:hAnsi="Courier New" w:cs="Courier New" w:hint="default"/>
+        <w:rFonts w:ascii="Courier New" w:hAnsi="Courier New" w:cs="Symbol" w:hint="default"/>
       </w:rPr>
     </w:lvl>
     <w:lvl w:ilvl="2" w:tplc="08090005" w:tentative="1">
@@ -5724,7 +6293,7 @@
         <w:ind w:left="3600" w:hanging="360"/>
       </w:pPr>
       <w:rPr>
-        <w:rFonts w:ascii="Courier New" w:hAnsi="Courier New" w:cs="Courier New" w:hint="default"/>
+        <w:rFonts w:ascii="Courier New" w:hAnsi="Courier New" w:cs="Symbol" w:hint="default"/>
       </w:rPr>
     </w:lvl>
     <w:lvl w:ilvl="5" w:tplc="08090005" w:tentative="1">
@@ -5760,7 +6329,7 @@
         <w:ind w:left="5760" w:hanging="360"/>
       </w:pPr>
       <w:rPr>
-        <w:rFonts w:ascii="Courier New" w:hAnsi="Courier New" w:cs="Courier New" w:hint="default"/>
+        <w:rFonts w:ascii="Courier New" w:hAnsi="Courier New" w:cs="Symbol" w:hint="default"/>
       </w:rPr>
     </w:lvl>
     <w:lvl w:ilvl="8" w:tplc="08090005" w:tentative="1">
@@ -5801,7 +6370,7 @@
         <w:ind w:left="1440" w:hanging="360"/>
       </w:pPr>
       <w:rPr>
-        <w:rFonts w:ascii="Courier New" w:hAnsi="Courier New" w:cs="Courier New" w:hint="default"/>
+        <w:rFonts w:ascii="Courier New" w:hAnsi="Courier New" w:cs="Symbol" w:hint="default"/>
       </w:rPr>
     </w:lvl>
     <w:lvl w:ilvl="2" w:tplc="08090005" w:tentative="1">
@@ -5837,7 +6406,7 @@
         <w:ind w:left="3600" w:hanging="360"/>
       </w:pPr>
       <w:rPr>
-        <w:rFonts w:ascii="Courier New" w:hAnsi="Courier New" w:cs="Courier New" w:hint="default"/>
+        <w:rFonts w:ascii="Courier New" w:hAnsi="Courier New" w:cs="Symbol" w:hint="default"/>
       </w:rPr>
     </w:lvl>
     <w:lvl w:ilvl="5" w:tplc="08090005" w:tentative="1">
@@ -5873,7 +6442,7 @@
         <w:ind w:left="5760" w:hanging="360"/>
       </w:pPr>
       <w:rPr>
-        <w:rFonts w:ascii="Courier New" w:hAnsi="Courier New" w:cs="Courier New" w:hint="default"/>
+        <w:rFonts w:ascii="Courier New" w:hAnsi="Courier New" w:cs="Symbol" w:hint="default"/>
       </w:rPr>
     </w:lvl>
     <w:lvl w:ilvl="8" w:tplc="08090005" w:tentative="1">
@@ -5914,7 +6483,7 @@
         <w:ind w:left="1440" w:hanging="360"/>
       </w:pPr>
       <w:rPr>
-        <w:rFonts w:ascii="Courier New" w:hAnsi="Courier New" w:cs="Courier New" w:hint="default"/>
+        <w:rFonts w:ascii="Courier New" w:hAnsi="Courier New" w:cs="Symbol" w:hint="default"/>
       </w:rPr>
     </w:lvl>
     <w:lvl w:ilvl="2" w:tplc="08090005" w:tentative="1">
@@ -5950,7 +6519,7 @@
         <w:ind w:left="3600" w:hanging="360"/>
       </w:pPr>
       <w:rPr>
-        <w:rFonts w:ascii="Courier New" w:hAnsi="Courier New" w:cs="Courier New" w:hint="default"/>
+        <w:rFonts w:ascii="Courier New" w:hAnsi="Courier New" w:cs="Symbol" w:hint="default"/>
       </w:rPr>
     </w:lvl>
     <w:lvl w:ilvl="5" w:tplc="08090005" w:tentative="1">
@@ -5986,7 +6555,7 @@
         <w:ind w:left="5760" w:hanging="360"/>
       </w:pPr>
       <w:rPr>
-        <w:rFonts w:ascii="Courier New" w:hAnsi="Courier New" w:cs="Courier New" w:hint="default"/>
+        <w:rFonts w:ascii="Courier New" w:hAnsi="Courier New" w:cs="Symbol" w:hint="default"/>
       </w:rPr>
     </w:lvl>
     <w:lvl w:ilvl="8" w:tplc="08090005" w:tentative="1">
@@ -6027,7 +6596,7 @@
         <w:ind w:left="1440" w:hanging="360"/>
       </w:pPr>
       <w:rPr>
-        <w:rFonts w:ascii="Courier New" w:hAnsi="Courier New" w:cs="Courier New" w:hint="default"/>
+        <w:rFonts w:ascii="Courier New" w:hAnsi="Courier New" w:cs="Symbol" w:hint="default"/>
       </w:rPr>
     </w:lvl>
     <w:lvl w:ilvl="2" w:tplc="08090005" w:tentative="1">
@@ -6063,7 +6632,7 @@
         <w:ind w:left="3600" w:hanging="360"/>
       </w:pPr>
       <w:rPr>
-        <w:rFonts w:ascii="Courier New" w:hAnsi="Courier New" w:cs="Courier New" w:hint="default"/>
+        <w:rFonts w:ascii="Courier New" w:hAnsi="Courier New" w:cs="Symbol" w:hint="default"/>
       </w:rPr>
     </w:lvl>
     <w:lvl w:ilvl="5" w:tplc="08090005" w:tentative="1">
@@ -6099,7 +6668,7 @@
         <w:ind w:left="5760" w:hanging="360"/>
       </w:pPr>
       <w:rPr>
-        <w:rFonts w:ascii="Courier New" w:hAnsi="Courier New" w:cs="Courier New" w:hint="default"/>
+        <w:rFonts w:ascii="Courier New" w:hAnsi="Courier New" w:cs="Symbol" w:hint="default"/>
       </w:rPr>
     </w:lvl>
     <w:lvl w:ilvl="8" w:tplc="08090005" w:tentative="1">
@@ -6140,7 +6709,7 @@
         <w:ind w:left="1440" w:hanging="360"/>
       </w:pPr>
       <w:rPr>
-        <w:rFonts w:ascii="Courier New" w:hAnsi="Courier New" w:cs="Courier New" w:hint="default"/>
+        <w:rFonts w:ascii="Courier New" w:hAnsi="Courier New" w:cs="Symbol" w:hint="default"/>
       </w:rPr>
     </w:lvl>
     <w:lvl w:ilvl="2" w:tplc="08090005" w:tentative="1">
@@ -6176,7 +6745,7 @@
         <w:ind w:left="3600" w:hanging="360"/>
       </w:pPr>
       <w:rPr>
-        <w:rFonts w:ascii="Courier New" w:hAnsi="Courier New" w:cs="Courier New" w:hint="default"/>
+        <w:rFonts w:ascii="Courier New" w:hAnsi="Courier New" w:cs="Symbol" w:hint="default"/>
       </w:rPr>
     </w:lvl>
     <w:lvl w:ilvl="5" w:tplc="08090005" w:tentative="1">
@@ -6212,7 +6781,7 @@
         <w:ind w:left="5760" w:hanging="360"/>
       </w:pPr>
       <w:rPr>
-        <w:rFonts w:ascii="Courier New" w:hAnsi="Courier New" w:cs="Courier New" w:hint="default"/>
+        <w:rFonts w:ascii="Courier New" w:hAnsi="Courier New" w:cs="Symbol" w:hint="default"/>
       </w:rPr>
     </w:lvl>
     <w:lvl w:ilvl="8" w:tplc="08090005" w:tentative="1">
@@ -6253,7 +6822,7 @@
         <w:ind w:left="1440" w:hanging="360"/>
       </w:pPr>
       <w:rPr>
-        <w:rFonts w:ascii="Courier New" w:hAnsi="Courier New" w:cs="Courier New" w:hint="default"/>
+        <w:rFonts w:ascii="Courier New" w:hAnsi="Courier New" w:cs="Symbol" w:hint="default"/>
       </w:rPr>
     </w:lvl>
     <w:lvl w:ilvl="2" w:tplc="08090005" w:tentative="1">
@@ -6289,7 +6858,7 @@
         <w:ind w:left="3600" w:hanging="360"/>
       </w:pPr>
       <w:rPr>
-        <w:rFonts w:ascii="Courier New" w:hAnsi="Courier New" w:cs="Courier New" w:hint="default"/>
+        <w:rFonts w:ascii="Courier New" w:hAnsi="Courier New" w:cs="Symbol" w:hint="default"/>
       </w:rPr>
     </w:lvl>
     <w:lvl w:ilvl="5" w:tplc="08090005" w:tentative="1">
@@ -6325,7 +6894,7 @@
         <w:ind w:left="5760" w:hanging="360"/>
       </w:pPr>
       <w:rPr>
-        <w:rFonts w:ascii="Courier New" w:hAnsi="Courier New" w:cs="Courier New" w:hint="default"/>
+        <w:rFonts w:ascii="Courier New" w:hAnsi="Courier New" w:cs="Symbol" w:hint="default"/>
       </w:rPr>
     </w:lvl>
     <w:lvl w:ilvl="8" w:tplc="08090005" w:tentative="1">
@@ -6366,7 +6935,7 @@
         <w:ind w:left="1440" w:hanging="360"/>
       </w:pPr>
       <w:rPr>
-        <w:rFonts w:ascii="Courier New" w:hAnsi="Courier New" w:cs="Courier New" w:hint="default"/>
+        <w:rFonts w:ascii="Courier New" w:hAnsi="Courier New" w:cs="Symbol" w:hint="default"/>
       </w:rPr>
     </w:lvl>
     <w:lvl w:ilvl="2" w:tplc="08090005" w:tentative="1">
@@ -6402,7 +6971,7 @@
         <w:ind w:left="3600" w:hanging="360"/>
       </w:pPr>
       <w:rPr>
-        <w:rFonts w:ascii="Courier New" w:hAnsi="Courier New" w:cs="Courier New" w:hint="default"/>
+        <w:rFonts w:ascii="Courier New" w:hAnsi="Courier New" w:cs="Symbol" w:hint="default"/>
       </w:rPr>
     </w:lvl>
     <w:lvl w:ilvl="5" w:tplc="08090005" w:tentative="1">
@@ -6438,7 +7007,7 @@
         <w:ind w:left="5760" w:hanging="360"/>
       </w:pPr>
       <w:rPr>
-        <w:rFonts w:ascii="Courier New" w:hAnsi="Courier New" w:cs="Courier New" w:hint="default"/>
+        <w:rFonts w:ascii="Courier New" w:hAnsi="Courier New" w:cs="Symbol" w:hint="default"/>
       </w:rPr>
     </w:lvl>
     <w:lvl w:ilvl="8" w:tplc="08090005" w:tentative="1">
@@ -6479,7 +7048,7 @@
         <w:ind w:left="1440" w:hanging="360"/>
       </w:pPr>
       <w:rPr>
-        <w:rFonts w:ascii="Courier New" w:hAnsi="Courier New" w:cs="Courier New" w:hint="default"/>
+        <w:rFonts w:ascii="Courier New" w:hAnsi="Courier New" w:cs="Symbol" w:hint="default"/>
       </w:rPr>
     </w:lvl>
     <w:lvl w:ilvl="2" w:tplc="08090005" w:tentative="1">
@@ -6515,7 +7084,7 @@
         <w:ind w:left="3600" w:hanging="360"/>
       </w:pPr>
       <w:rPr>
-        <w:rFonts w:ascii="Courier New" w:hAnsi="Courier New" w:cs="Courier New" w:hint="default"/>
+        <w:rFonts w:ascii="Courier New" w:hAnsi="Courier New" w:cs="Symbol" w:hint="default"/>
       </w:rPr>
     </w:lvl>
     <w:lvl w:ilvl="5" w:tplc="08090005" w:tentative="1">
@@ -6551,7 +7120,7 @@
         <w:ind w:left="5760" w:hanging="360"/>
       </w:pPr>
       <w:rPr>
-        <w:rFonts w:ascii="Courier New" w:hAnsi="Courier New" w:cs="Courier New" w:hint="default"/>
+        <w:rFonts w:ascii="Courier New" w:hAnsi="Courier New" w:cs="Symbol" w:hint="default"/>
       </w:rPr>
     </w:lvl>
     <w:lvl w:ilvl="8" w:tplc="08090005" w:tentative="1">
@@ -6592,7 +7161,7 @@
         <w:ind w:left="1440" w:hanging="360"/>
       </w:pPr>
       <w:rPr>
-        <w:rFonts w:ascii="Courier New" w:hAnsi="Courier New" w:cs="Courier New" w:hint="default"/>
+        <w:rFonts w:ascii="Courier New" w:hAnsi="Courier New" w:cs="Symbol" w:hint="default"/>
       </w:rPr>
     </w:lvl>
     <w:lvl w:ilvl="2" w:tplc="08090005" w:tentative="1">
@@ -6628,7 +7197,7 @@
         <w:ind w:left="3600" w:hanging="360"/>
       </w:pPr>
       <w:rPr>
-        <w:rFonts w:ascii="Courier New" w:hAnsi="Courier New" w:cs="Courier New" w:hint="default"/>
+        <w:rFonts w:ascii="Courier New" w:hAnsi="Courier New" w:cs="Symbol" w:hint="default"/>
       </w:rPr>
     </w:lvl>
     <w:lvl w:ilvl="5" w:tplc="08090005" w:tentative="1">
@@ -6664,7 +7233,7 @@
         <w:ind w:left="5760" w:hanging="360"/>
       </w:pPr>
       <w:rPr>
-        <w:rFonts w:ascii="Courier New" w:hAnsi="Courier New" w:cs="Courier New" w:hint="default"/>
+        <w:rFonts w:ascii="Courier New" w:hAnsi="Courier New" w:cs="Symbol" w:hint="default"/>
       </w:rPr>
     </w:lvl>
     <w:lvl w:ilvl="8" w:tplc="08090005" w:tentative="1">
@@ -6705,7 +7274,7 @@
         <w:ind w:left="1440" w:hanging="360"/>
       </w:pPr>
       <w:rPr>
-        <w:rFonts w:ascii="Courier New" w:hAnsi="Courier New" w:cs="Courier New" w:hint="default"/>
+        <w:rFonts w:ascii="Courier New" w:hAnsi="Courier New" w:cs="Symbol" w:hint="default"/>
       </w:rPr>
     </w:lvl>
     <w:lvl w:ilvl="2" w:tplc="08090005" w:tentative="1">
@@ -6741,7 +7310,7 @@
         <w:ind w:left="3600" w:hanging="360"/>
       </w:pPr>
       <w:rPr>
-        <w:rFonts w:ascii="Courier New" w:hAnsi="Courier New" w:cs="Courier New" w:hint="default"/>
+        <w:rFonts w:ascii="Courier New" w:hAnsi="Courier New" w:cs="Symbol" w:hint="default"/>
       </w:rPr>
     </w:lvl>
     <w:lvl w:ilvl="5" w:tplc="08090005" w:tentative="1">
@@ -6777,7 +7346,7 @@
         <w:ind w:left="5760" w:hanging="360"/>
       </w:pPr>
       <w:rPr>
-        <w:rFonts w:ascii="Courier New" w:hAnsi="Courier New" w:cs="Courier New" w:hint="default"/>
+        <w:rFonts w:ascii="Courier New" w:hAnsi="Courier New" w:cs="Symbol" w:hint="default"/>
       </w:rPr>
     </w:lvl>
     <w:lvl w:ilvl="8" w:tplc="08090005" w:tentative="1">
@@ -6818,7 +7387,7 @@
         <w:ind w:left="1440" w:hanging="360"/>
       </w:pPr>
       <w:rPr>
-        <w:rFonts w:ascii="Courier New" w:hAnsi="Courier New" w:cs="Courier New" w:hint="default"/>
+        <w:rFonts w:ascii="Courier New" w:hAnsi="Courier New" w:cs="Symbol" w:hint="default"/>
       </w:rPr>
     </w:lvl>
     <w:lvl w:ilvl="2" w:tplc="08090005" w:tentative="1">
@@ -6854,7 +7423,7 @@
         <w:ind w:left="3600" w:hanging="360"/>
       </w:pPr>
       <w:rPr>
-        <w:rFonts w:ascii="Courier New" w:hAnsi="Courier New" w:cs="Courier New" w:hint="default"/>
+        <w:rFonts w:ascii="Courier New" w:hAnsi="Courier New" w:cs="Symbol" w:hint="default"/>
       </w:rPr>
     </w:lvl>
     <w:lvl w:ilvl="5" w:tplc="08090005" w:tentative="1">
@@ -6890,7 +7459,7 @@
         <w:ind w:left="5760" w:hanging="360"/>
       </w:pPr>
       <w:rPr>
-        <w:rFonts w:ascii="Courier New" w:hAnsi="Courier New" w:cs="Courier New" w:hint="default"/>
+        <w:rFonts w:ascii="Courier New" w:hAnsi="Courier New" w:cs="Symbol" w:hint="default"/>
       </w:rPr>
     </w:lvl>
     <w:lvl w:ilvl="8" w:tplc="08090005" w:tentative="1">
@@ -6999,145 +7568,7 @@
       </w:pPr>
     </w:pPrDefault>
   </w:docDefaults>
-  <w:latentStyles w:defLockedState="0" w:defUIPriority="99" w:defSemiHidden="1" w:defUnhideWhenUsed="1" w:defQFormat="0" w:count="276">
-    <w:lsdException w:name="Normal" w:semiHidden="0" w:uiPriority="0" w:unhideWhenUsed="0" w:qFormat="1"/>
-    <w:lsdException w:name="heading 1" w:semiHidden="0" w:uiPriority="9" w:unhideWhenUsed="0" w:qFormat="1"/>
-    <w:lsdException w:name="heading 2" w:uiPriority="9" w:qFormat="1"/>
-    <w:lsdException w:name="heading 3" w:uiPriority="9" w:qFormat="1"/>
-    <w:lsdException w:name="heading 4" w:uiPriority="9" w:qFormat="1"/>
-    <w:lsdException w:name="heading 5" w:uiPriority="9" w:qFormat="1"/>
-    <w:lsdException w:name="heading 6" w:uiPriority="9" w:qFormat="1"/>
-    <w:lsdException w:name="heading 7" w:uiPriority="9" w:qFormat="1"/>
-    <w:lsdException w:name="heading 8" w:uiPriority="9" w:qFormat="1"/>
-    <w:lsdException w:name="heading 9" w:uiPriority="9" w:qFormat="1"/>
-    <w:lsdException w:name="toc 1" w:uiPriority="39"/>
-    <w:lsdException w:name="toc 2" w:uiPriority="39"/>
-    <w:lsdException w:name="toc 3" w:uiPriority="39"/>
-    <w:lsdException w:name="toc 4" w:uiPriority="39"/>
-    <w:lsdException w:name="toc 5" w:uiPriority="39"/>
-    <w:lsdException w:name="toc 6" w:uiPriority="39"/>
-    <w:lsdException w:name="toc 7" w:uiPriority="39"/>
-    <w:lsdException w:name="toc 8" w:uiPriority="39"/>
-    <w:lsdException w:name="toc 9" w:uiPriority="39"/>
-    <w:lsdException w:name="caption" w:uiPriority="35"/>
-    <w:lsdException w:name="Title" w:semiHidden="0" w:uiPriority="10" w:unhideWhenUsed="0" w:qFormat="1"/>
-    <w:lsdException w:name="Default Paragraph Font" w:uiPriority="1"/>
-    <w:lsdException w:name="Subtitle" w:semiHidden="0" w:uiPriority="11" w:unhideWhenUsed="0" w:qFormat="1"/>
-    <w:lsdException w:name="Strong" w:semiHidden="0" w:uiPriority="22" w:unhideWhenUsed="0" w:qFormat="1"/>
-    <w:lsdException w:name="Emphasis" w:semiHidden="0" w:uiPriority="20" w:unhideWhenUsed="0" w:qFormat="1"/>
-    <w:lsdException w:name="Table Grid" w:semiHidden="0" w:uiPriority="59" w:unhideWhenUsed="0"/>
-    <w:lsdException w:name="Placeholder Text" w:unhideWhenUsed="0"/>
-    <w:lsdException w:name="No Spacing" w:semiHidden="0" w:uiPriority="1" w:unhideWhenUsed="0" w:qFormat="1"/>
-    <w:lsdException w:name="Light Shading" w:semiHidden="0" w:uiPriority="60" w:unhideWhenUsed="0"/>
-    <w:lsdException w:name="Light List" w:semiHidden="0" w:uiPriority="61" w:unhideWhenUsed="0"/>
-    <w:lsdException w:name="Light Grid" w:semiHidden="0" w:uiPriority="62" w:unhideWhenUsed="0"/>
-    <w:lsdException w:name="Medium Shading 1" w:semiHidden="0" w:uiPriority="63" w:unhideWhenUsed="0"/>
-    <w:lsdException w:name="Medium Shading 2" w:semiHidden="0" w:uiPriority="64" w:unhideWhenUsed="0"/>
-    <w:lsdException w:name="Medium List 1" w:semiHidden="0" w:uiPriority="65" w:unhideWhenUsed="0"/>
-    <w:lsdException w:name="Medium List 2" w:semiHidden="0" w:uiPriority="66" w:unhideWhenUsed="0"/>
-    <w:lsdException w:name="Medium Grid 1" w:semiHidden="0" w:uiPriority="67" w:unhideWhenUsed="0"/>
-    <w:lsdException w:name="Medium Grid 2" w:semiHidden="0" w:uiPriority="68" w:unhideWhenUsed="0"/>
-    <w:lsdException w:name="Medium Grid 3" w:semiHidden="0" w:uiPriority="69" w:unhideWhenUsed="0"/>
-    <w:lsdException w:name="Dark List" w:semiHidden="0" w:uiPriority="70" w:unhideWhenUsed="0"/>
-    <w:lsdException w:name="Colorful Shading" w:semiHidden="0" w:uiPriority="71" w:unhideWhenUsed="0"/>
-    <w:lsdException w:name="Colorful List" w:semiHidden="0" w:uiPriority="72" w:unhideWhenUsed="0"/>
-    <w:lsdException w:name="Colorful Grid" w:semiHidden="0" w:uiPriority="73" w:unhideWhenUsed="0"/>
-    <w:lsdException w:name="Light Shading Accent 1" w:semiHidden="0" w:uiPriority="60" w:unhideWhenUsed="0"/>
-    <w:lsdException w:name="Light List Accent 1" w:semiHidden="0" w:uiPriority="61" w:unhideWhenUsed="0"/>
-    <w:lsdException w:name="Light Grid Accent 1" w:semiHidden="0" w:uiPriority="62" w:unhideWhenUsed="0"/>
-    <w:lsdException w:name="Medium Shading 1 Accent 1" w:semiHidden="0" w:uiPriority="63" w:unhideWhenUsed="0"/>
-    <w:lsdException w:name="Medium Shading 2 Accent 1" w:semiHidden="0" w:uiPriority="64" w:unhideWhenUsed="0"/>
-    <w:lsdException w:name="Medium List 1 Accent 1" w:semiHidden="0" w:uiPriority="65" w:unhideWhenUsed="0"/>
-    <w:lsdException w:name="Revision" w:unhideWhenUsed="0"/>
-    <w:lsdException w:name="List Paragraph" w:semiHidden="0" w:uiPriority="34" w:unhideWhenUsed="0" w:qFormat="1"/>
-    <w:lsdException w:name="Quote" w:semiHidden="0" w:uiPriority="29" w:unhideWhenUsed="0" w:qFormat="1"/>
-    <w:lsdException w:name="Intense Quote" w:semiHidden="0" w:uiPriority="30" w:unhideWhenUsed="0" w:qFormat="1"/>
-    <w:lsdException w:name="Medium List 2 Accent 1" w:semiHidden="0" w:uiPriority="66" w:unhideWhenUsed="0"/>
-    <w:lsdException w:name="Medium Grid 1 Accent 1" w:semiHidden="0" w:uiPriority="67" w:unhideWhenUsed="0"/>
-    <w:lsdException w:name="Medium Grid 2 Accent 1" w:semiHidden="0" w:uiPriority="68" w:unhideWhenUsed="0"/>
-    <w:lsdException w:name="Medium Grid 3 Accent 1" w:semiHidden="0" w:uiPriority="69" w:unhideWhenUsed="0"/>
-    <w:lsdException w:name="Dark List Accent 1" w:semiHidden="0" w:uiPriority="70" w:unhideWhenUsed="0"/>
-    <w:lsdException w:name="Colorful Shading Accent 1" w:semiHidden="0" w:uiPriority="71" w:unhideWhenUsed="0"/>
-    <w:lsdException w:name="Colorful List Accent 1" w:semiHidden="0" w:uiPriority="72" w:unhideWhenUsed="0"/>
-    <w:lsdException w:name="Colorful Grid Accent 1" w:semiHidden="0" w:uiPriority="73" w:unhideWhenUsed="0"/>
-    <w:lsdException w:name="Light Shading Accent 2" w:semiHidden="0" w:uiPriority="60" w:unhideWhenUsed="0"/>
-    <w:lsdException w:name="Light List Accent 2" w:semiHidden="0" w:uiPriority="61" w:unhideWhenUsed="0"/>
-    <w:lsdException w:name="Light Grid Accent 2" w:semiHidden="0" w:uiPriority="62" w:unhideWhenUsed="0"/>
-    <w:lsdException w:name="Medium Shading 1 Accent 2" w:semiHidden="0" w:uiPriority="63" w:unhideWhenUsed="0"/>
-    <w:lsdException w:name="Medium Shading 2 Accent 2" w:semiHidden="0" w:uiPriority="64" w:unhideWhenUsed="0"/>
-    <w:lsdException w:name="Medium List 1 Accent 2" w:semiHidden="0" w:uiPriority="65" w:unhideWhenUsed="0"/>
-    <w:lsdException w:name="Medium List 2 Accent 2" w:semiHidden="0" w:uiPriority="66" w:unhideWhenUsed="0"/>
-    <w:lsdException w:name="Medium Grid 1 Accent 2" w:semiHidden="0" w:uiPriority="67" w:unhideWhenUsed="0"/>
-    <w:lsdException w:name="Medium Grid 2 Accent 2" w:semiHidden="0" w:uiPriority="68" w:unhideWhenUsed="0"/>
-    <w:lsdException w:name="Medium Grid 3 Accent 2" w:semiHidden="0" w:uiPriority="69" w:unhideWhenUsed="0"/>
-    <w:lsdException w:name="Dark List Accent 2" w:semiHidden="0" w:uiPriority="70" w:unhideWhenUsed="0"/>
-    <w:lsdException w:name="Colorful Shading Accent 2" w:semiHidden="0" w:uiPriority="71" w:unhideWhenUsed="0"/>
-    <w:lsdException w:name="Colorful List Accent 2" w:semiHidden="0" w:uiPriority="72" w:unhideWhenUsed="0"/>
-    <w:lsdException w:name="Colorful Grid Accent 2" w:semiHidden="0" w:uiPriority="73" w:unhideWhenUsed="0"/>
-    <w:lsdException w:name="Light Shading Accent 3" w:semiHidden="0" w:uiPriority="60" w:unhideWhenUsed="0"/>
-    <w:lsdException w:name="Light List Accent 3" w:semiHidden="0" w:uiPriority="61" w:unhideWhenUsed="0"/>
-    <w:lsdException w:name="Light Grid Accent 3" w:semiHidden="0" w:uiPriority="62" w:unhideWhenUsed="0"/>
-    <w:lsdException w:name="Medium Shading 1 Accent 3" w:semiHidden="0" w:uiPriority="63" w:unhideWhenUsed="0"/>
-    <w:lsdException w:name="Medium Shading 2 Accent 3" w:semiHidden="0" w:uiPriority="64" w:unhideWhenUsed="0"/>
-    <w:lsdException w:name="Medium List 1 Accent 3" w:semiHidden="0" w:uiPriority="65" w:unhideWhenUsed="0"/>
-    <w:lsdException w:name="Medium List 2 Accent 3" w:semiHidden="0" w:uiPriority="66" w:unhideWhenUsed="0"/>
-    <w:lsdException w:name="Medium Grid 1 Accent 3" w:semiHidden="0" w:uiPriority="67" w:unhideWhenUsed="0"/>
-    <w:lsdException w:name="Medium Grid 2 Accent 3" w:semiHidden="0" w:uiPriority="68" w:unhideWhenUsed="0"/>
-    <w:lsdException w:name="Medium Grid 3 Accent 3" w:semiHidden="0" w:uiPriority="69" w:unhideWhenUsed="0"/>
-    <w:lsdException w:name="Dark List Accent 3" w:semiHidden="0" w:uiPriority="70" w:unhideWhenUsed="0"/>
-    <w:lsdException w:name="Colorful Shading Accent 3" w:semiHidden="0" w:uiPriority="71" w:unhideWhenUsed="0"/>
-    <w:lsdException w:name="Colorful List Accent 3" w:semiHidden="0" w:uiPriority="72" w:unhideWhenUsed="0"/>
-    <w:lsdException w:name="Colorful Grid Accent 3" w:semiHidden="0" w:uiPriority="73" w:unhideWhenUsed="0"/>
-    <w:lsdException w:name="Light Shading Accent 4" w:semiHidden="0" w:uiPriority="60" w:unhideWhenUsed="0"/>
-    <w:lsdException w:name="Light List Accent 4" w:semiHidden="0" w:uiPriority="61" w:unhideWhenUsed="0"/>
-    <w:lsdException w:name="Light Grid Accent 4" w:semiHidden="0" w:uiPriority="62" w:unhideWhenUsed="0"/>
-    <w:lsdException w:name="Medium Shading 1 Accent 4" w:semiHidden="0" w:uiPriority="63" w:unhideWhenUsed="0"/>
-    <w:lsdException w:name="Medium Shading 2 Accent 4" w:semiHidden="0" w:uiPriority="64" w:unhideWhenUsed="0"/>
-    <w:lsdException w:name="Medium List 1 Accent 4" w:semiHidden="0" w:uiPriority="65" w:unhideWhenUsed="0"/>
-    <w:lsdException w:name="Medium List 2 Accent 4" w:semiHidden="0" w:uiPriority="66" w:unhideWhenUsed="0"/>
-    <w:lsdException w:name="Medium Grid 1 Accent 4" w:semiHidden="0" w:uiPriority="67" w:unhideWhenUsed="0"/>
-    <w:lsdException w:name="Medium Grid 2 Accent 4" w:semiHidden="0" w:uiPriority="68" w:unhideWhenUsed="0"/>
-    <w:lsdException w:name="Medium Grid 3 Accent 4" w:semiHidden="0" w:uiPriority="69" w:unhideWhenUsed="0"/>
-    <w:lsdException w:name="Dark List Accent 4" w:semiHidden="0" w:uiPriority="70" w:unhideWhenUsed="0"/>
-    <w:lsdException w:name="Colorful Shading Accent 4" w:semiHidden="0" w:uiPriority="71" w:unhideWhenUsed="0"/>
-    <w:lsdException w:name="Colorful List Accent 4" w:semiHidden="0" w:uiPriority="72" w:unhideWhenUsed="0"/>
-    <w:lsdException w:name="Colorful Grid Accent 4" w:semiHidden="0" w:uiPriority="73" w:unhideWhenUsed="0"/>
-    <w:lsdException w:name="Light Shading Accent 5" w:semiHidden="0" w:uiPriority="60" w:unhideWhenUsed="0"/>
-    <w:lsdException w:name="Light List Accent 5" w:semiHidden="0" w:uiPriority="61" w:unhideWhenUsed="0"/>
-    <w:lsdException w:name="Light Grid Accent 5" w:semiHidden="0" w:uiPriority="62" w:unhideWhenUsed="0"/>
-    <w:lsdException w:name="Medium Shading 1 Accent 5" w:semiHidden="0" w:uiPriority="63" w:unhideWhenUsed="0"/>
-    <w:lsdException w:name="Medium Shading 2 Accent 5" w:semiHidden="0" w:uiPriority="64" w:unhideWhenUsed="0"/>
-    <w:lsdException w:name="Medium List 1 Accent 5" w:semiHidden="0" w:uiPriority="65" w:unhideWhenUsed="0"/>
-    <w:lsdException w:name="Medium List 2 Accent 5" w:semiHidden="0" w:uiPriority="66" w:unhideWhenUsed="0"/>
-    <w:lsdException w:name="Medium Grid 1 Accent 5" w:semiHidden="0" w:uiPriority="67" w:unhideWhenUsed="0"/>
-    <w:lsdException w:name="Medium Grid 2 Accent 5" w:semiHidden="0" w:uiPriority="68" w:unhideWhenUsed="0"/>
-    <w:lsdException w:name="Medium Grid 3 Accent 5" w:semiHidden="0" w:uiPriority="69" w:unhideWhenUsed="0"/>
-    <w:lsdException w:name="Dark List Accent 5" w:semiHidden="0" w:uiPriority="70" w:unhideWhenUsed="0"/>
-    <w:lsdException w:name="Colorful Shading Accent 5" w:semiHidden="0" w:uiPriority="71" w:unhideWhenUsed="0"/>
-    <w:lsdException w:name="Colorful List Accent 5" w:semiHidden="0" w:uiPriority="72" w:unhideWhenUsed="0"/>
-    <w:lsdException w:name="Colorful Grid Accent 5" w:semiHidden="0" w:uiPriority="73" w:unhideWhenUsed="0"/>
-    <w:lsdException w:name="Light Shading Accent 6" w:semiHidden="0" w:uiPriority="60" w:unhideWhenUsed="0"/>
-    <w:lsdException w:name="Light List Accent 6" w:semiHidden="0" w:uiPriority="61" w:unhideWhenUsed="0"/>
-    <w:lsdException w:name="Light Grid Accent 6" w:semiHidden="0" w:uiPriority="62" w:unhideWhenUsed="0"/>
-    <w:lsdException w:name="Medium Shading 1 Accent 6" w:semiHidden="0" w:uiPriority="63" w:unhideWhenUsed="0"/>
-    <w:lsdException w:name="Medium Shading 2 Accent 6" w:semiHidden="0" w:uiPriority="64" w:unhideWhenUsed="0"/>
-    <w:lsdException w:name="Medium List 1 Accent 6" w:semiHidden="0" w:uiPriority="65" w:unhideWhenUsed="0"/>
-    <w:lsdException w:name="Medium List 2 Accent 6" w:semiHidden="0" w:uiPriority="66" w:unhideWhenUsed="0"/>
-    <w:lsdException w:name="Medium Grid 1 Accent 6" w:semiHidden="0" w:uiPriority="67" w:unhideWhenUsed="0"/>
-    <w:lsdException w:name="Medium Grid 2 Accent 6" w:semiHidden="0" w:uiPriority="68" w:unhideWhenUsed="0"/>
-    <w:lsdException w:name="Medium Grid 3 Accent 6" w:semiHidden="0" w:uiPriority="69" w:unhideWhenUsed="0"/>
-    <w:lsdException w:name="Dark List Accent 6" w:semiHidden="0" w:uiPriority="70" w:unhideWhenUsed="0"/>
-    <w:lsdException w:name="Colorful Shading Accent 6" w:semiHidden="0" w:uiPriority="71" w:unhideWhenUsed="0"/>
-    <w:lsdException w:name="Colorful List Accent 6" w:semiHidden="0" w:uiPriority="72" w:unhideWhenUsed="0"/>
-    <w:lsdException w:name="Colorful Grid Accent 6" w:semiHidden="0" w:uiPriority="73" w:unhideWhenUsed="0"/>
-    <w:lsdException w:name="Subtle Emphasis" w:semiHidden="0" w:uiPriority="19" w:unhideWhenUsed="0" w:qFormat="1"/>
-    <w:lsdException w:name="Intense Emphasis" w:semiHidden="0" w:uiPriority="21" w:unhideWhenUsed="0" w:qFormat="1"/>
-    <w:lsdException w:name="Subtle Reference" w:semiHidden="0" w:uiPriority="31" w:unhideWhenUsed="0" w:qFormat="1"/>
-    <w:lsdException w:name="Intense Reference" w:semiHidden="0" w:uiPriority="32" w:unhideWhenUsed="0" w:qFormat="1"/>
-    <w:lsdException w:name="Book Title" w:semiHidden="0" w:uiPriority="33" w:unhideWhenUsed="0" w:qFormat="1"/>
-    <w:lsdException w:name="Bibliography" w:uiPriority="37"/>
-    <w:lsdException w:name="TOC Heading" w:uiPriority="39" w:qFormat="1"/>
-  </w:latentStyles>
+  <w:latentStyles w:defLockedState="0" w:defUIPriority="0" w:defSemiHidden="0" w:defUnhideWhenUsed="0" w:defQFormat="0" w:count="276"/>
   <w:style w:type="paragraph" w:default="1" w:styleId="Normal">
     <w:name w:val="Normal"/>
     <w:qFormat/>

</xml_diff>